<commit_message>
some improvements to the navigation and more subtopics in CT
</commit_message>
<xml_diff>
--- a/ComputationalThinking/Prompts/Anki CSV Generation Template.docx
+++ b/ComputationalThinking/Prompts/Anki CSV Generation Template.docx
@@ -191,7 +191,29 @@
           <w:lang w:eastAsia="en-IN" w:bidi="kn-IN"/>
           <w14:ligatures w14:val="none"/>
         </w:rPr>
-        <w:t>Week 4 CT</w:t>
+        <w:t xml:space="preserve">Week </w:t>
+      </w:r>
+      <w:r>
+        <w:rPr>
+          <w:rFonts w:ascii="Courier New" w:eastAsia="Times New Roman" w:hAnsi="Courier New" w:cs="Courier New"/>
+          <w:kern w:val="0"/>
+          <w:sz w:val="20"/>
+          <w:szCs w:val="20"/>
+          <w:lang w:eastAsia="en-IN" w:bidi="kn-IN"/>
+          <w14:ligatures w14:val="none"/>
+        </w:rPr>
+        <w:t>7</w:t>
+      </w:r>
+      <w:r>
+        <w:rPr>
+          <w:rFonts w:ascii="Courier New" w:eastAsia="Times New Roman" w:hAnsi="Courier New" w:cs="Courier New"/>
+          <w:kern w:val="0"/>
+          <w:sz w:val="20"/>
+          <w:szCs w:val="20"/>
+          <w:lang w:eastAsia="en-IN" w:bidi="kn-IN"/>
+          <w14:ligatures w14:val="none"/>
+        </w:rPr>
+        <w:t xml:space="preserve"> CT</w:t>
       </w:r>
     </w:p>
     <w:p>
@@ -243,7 +265,7 @@
           <w:lang w:eastAsia="en-IN" w:bidi="kn-IN"/>
           <w14:ligatures w14:val="none"/>
         </w:rPr>
-        <w:t>CT1_Week4_Transcripts_Combined.pdf</w:t>
+        <w:t>Wk7CTTranscriptsCombined.pdf</w:t>
       </w:r>
     </w:p>
     <w:p>
@@ -290,7 +312,7 @@
     <w:p>
       <w:pPr>
         <w:numPr>
-          <w:ilvl w:val="0"/>
+          <w:ilvl w:val="1"/>
           <w:numId w:val="40"/>
         </w:numPr>
         <w:spacing w:before="100" w:beforeAutospacing="1" w:after="100" w:afterAutospacing="1" w:line="240" w:lineRule="auto"/>
@@ -336,7 +358,7 @@
           <w:lang w:eastAsia="en-IN" w:bidi="kn-IN"/>
           <w14:ligatures w14:val="none"/>
         </w:rPr>
-        <w:t>CT1_Week4_Slides_Combined.pdf</w:t>
+        <w:t>Wk7CombinedSlides.pdf</w:t>
       </w:r>
     </w:p>
     <w:p>
@@ -383,7 +405,7 @@
     <w:p>
       <w:pPr>
         <w:numPr>
-          <w:ilvl w:val="0"/>
+          <w:ilvl w:val="1"/>
           <w:numId w:val="40"/>
         </w:numPr>
         <w:spacing w:before="100" w:beforeAutospacing="1" w:after="100" w:afterAutospacing="1" w:line="240" w:lineRule="auto"/>
@@ -429,7 +451,7 @@
           <w:lang w:eastAsia="en-IN" w:bidi="kn-IN"/>
           <w14:ligatures w14:val="none"/>
         </w:rPr>
-        <w:t>W4_Practice_Solution.pdf</w:t>
+        <w:t>Week 7_graded_Assignment - Solution.pdf</w:t>
       </w:r>
       <w:r>
         <w:rPr>
@@ -451,6 +473,17 @@
           <w:lang w:eastAsia="en-IN" w:bidi="kn-IN"/>
           <w14:ligatures w14:val="none"/>
         </w:rPr>
+        <w:t xml:space="preserve"> </w:t>
+      </w:r>
+      <w:r>
+        <w:rPr>
+          <w:rFonts w:ascii="Times New Roman" w:eastAsia="Times New Roman" w:hAnsi="Times New Roman" w:cs="Times New Roman"/>
+          <w:kern w:val="0"/>
+          <w:sz w:val="24"/>
+          <w:szCs w:val="24"/>
+          <w:lang w:eastAsia="en-IN" w:bidi="kn-IN"/>
+          <w14:ligatures w14:val="none"/>
+        </w:rPr>
         <w:t xml:space="preserve">and </w:t>
       </w:r>
       <w:r>
@@ -462,7 +495,7 @@
           <w:lang w:eastAsia="en-IN" w:bidi="kn-IN"/>
           <w14:ligatures w14:val="none"/>
         </w:rPr>
-        <w:t>Week-4 Final GA with solution.pdf</w:t>
+        <w:t>Week 7_Practice_AssignmentS22.pdf</w:t>
       </w:r>
     </w:p>
     <w:p>
@@ -596,31 +629,7 @@
           <w:lang w:eastAsia="en-IN" w:bidi="kn-IN"/>
           <w14:ligatures w14:val="none"/>
         </w:rPr>
-        <w:t xml:space="preserve"> The output must be a series of text </w:t>
-      </w:r>
-      <w:proofErr w:type="gramStart"/>
-      <w:r>
-        <w:rPr>
-          <w:rFonts w:ascii="Times New Roman" w:eastAsia="Times New Roman" w:hAnsi="Times New Roman" w:cs="Times New Roman"/>
-          <w:kern w:val="0"/>
-          <w:sz w:val="24"/>
-          <w:szCs w:val="24"/>
-          <w:lang w:eastAsia="en-IN" w:bidi="kn-IN"/>
-          <w14:ligatures w14:val="none"/>
-        </w:rPr>
-        <w:t>blocks,</w:t>
-      </w:r>
-      <w:proofErr w:type="gramEnd"/>
-      <w:r>
-        <w:rPr>
-          <w:rFonts w:ascii="Times New Roman" w:eastAsia="Times New Roman" w:hAnsi="Times New Roman" w:cs="Times New Roman"/>
-          <w:kern w:val="0"/>
-          <w:sz w:val="24"/>
-          <w:szCs w:val="24"/>
-          <w:lang w:eastAsia="en-IN" w:bidi="kn-IN"/>
-          <w14:ligatures w14:val="none"/>
-        </w:rPr>
-        <w:t xml:space="preserve"> each formatted as an Anki-ready CSV file.</w:t>
+        <w:t xml:space="preserve"> The output must be a series of text blocks, each formatted as an Anki-ready CSV file.</w:t>
       </w:r>
     </w:p>
     <w:p>
@@ -1126,29 +1135,16 @@
           <w14:ligatures w14:val="none"/>
         </w:rPr>
       </w:pPr>
-      <w:proofErr w:type="gramStart"/>
-      <w:r>
-        <w:rPr>
-          <w:rFonts w:ascii="Times New Roman" w:eastAsia="Times New Roman" w:hAnsi="Times New Roman" w:cs="Times New Roman"/>
-          <w:kern w:val="0"/>
-          <w:sz w:val="24"/>
-          <w:szCs w:val="24"/>
-          <w:lang w:eastAsia="en-IN" w:bidi="kn-IN"/>
-          <w14:ligatures w14:val="none"/>
-        </w:rPr>
-        <w:t>The complete HTML list of multiple-choice options,</w:t>
-      </w:r>
-      <w:proofErr w:type="gramEnd"/>
-      <w:r>
-        <w:rPr>
-          <w:rFonts w:ascii="Times New Roman" w:eastAsia="Times New Roman" w:hAnsi="Times New Roman" w:cs="Times New Roman"/>
-          <w:kern w:val="0"/>
-          <w:sz w:val="24"/>
-          <w:szCs w:val="24"/>
-          <w:lang w:eastAsia="en-IN" w:bidi="kn-IN"/>
-          <w14:ligatures w14:val="none"/>
-        </w:rPr>
-        <w:t xml:space="preserve"> structured as </w:t>
+      <w:r>
+        <w:rPr>
+          <w:rFonts w:ascii="Times New Roman" w:eastAsia="Times New Roman" w:hAnsi="Times New Roman" w:cs="Times New Roman"/>
+          <w:kern w:val="0"/>
+          <w:sz w:val="24"/>
+          <w:szCs w:val="24"/>
+          <w:lang w:eastAsia="en-IN" w:bidi="kn-IN"/>
+          <w14:ligatures w14:val="none"/>
+        </w:rPr>
+        <w:t xml:space="preserve">The complete HTML list of multiple-choice options, structured as </w:t>
       </w:r>
       <w:r>
         <w:rPr>
@@ -1308,127 +1304,7 @@
           <w:lang w:eastAsia="en-IN" w:bidi="kn-IN"/>
           <w14:ligatures w14:val="none"/>
         </w:rPr>
-        <w:t>"&lt;b&gt;Explanation:&lt;/b&gt; [Explanation text</w:t>
-      </w:r>
-      <w:proofErr w:type="gramStart"/>
-      <w:r>
-        <w:rPr>
-          <w:rFonts w:ascii="Courier New" w:eastAsia="Times New Roman" w:hAnsi="Courier New" w:cs="Courier New"/>
-          <w:kern w:val="0"/>
-          <w:sz w:val="20"/>
-          <w:szCs w:val="20"/>
-          <w:lang w:eastAsia="en-IN" w:bidi="kn-IN"/>
-          <w14:ligatures w14:val="none"/>
-        </w:rPr>
-        <w:t>].&lt;</w:t>
-      </w:r>
-      <w:proofErr w:type="gramEnd"/>
-      <w:r>
-        <w:rPr>
-          <w:rFonts w:ascii="Courier New" w:eastAsia="Times New Roman" w:hAnsi="Courier New" w:cs="Courier New"/>
-          <w:kern w:val="0"/>
-          <w:sz w:val="20"/>
-          <w:szCs w:val="20"/>
-          <w:lang w:eastAsia="en-IN" w:bidi="kn-IN"/>
-          <w14:ligatures w14:val="none"/>
-        </w:rPr>
-        <w:t>br&gt;&lt;b&gt;Distractor Rationale:&lt;/b&gt;&lt;ul&gt;&lt;li</w:t>
-      </w:r>
-      <w:proofErr w:type="gramStart"/>
-      <w:r>
-        <w:rPr>
-          <w:rFonts w:ascii="Courier New" w:eastAsia="Times New Roman" w:hAnsi="Courier New" w:cs="Courier New"/>
-          <w:kern w:val="0"/>
-          <w:sz w:val="20"/>
-          <w:szCs w:val="20"/>
-          <w:lang w:eastAsia="en-IN" w:bidi="kn-IN"/>
-          <w14:ligatures w14:val="none"/>
-        </w:rPr>
-        <w:t>&gt;[</w:t>
-      </w:r>
-      <w:proofErr w:type="gramEnd"/>
-      <w:r>
-        <w:rPr>
-          <w:rFonts w:ascii="Courier New" w:eastAsia="Times New Roman" w:hAnsi="Courier New" w:cs="Courier New"/>
-          <w:kern w:val="0"/>
-          <w:sz w:val="20"/>
-          <w:szCs w:val="20"/>
-          <w:lang w:eastAsia="en-IN" w:bidi="kn-IN"/>
-          <w14:ligatures w14:val="none"/>
-        </w:rPr>
-        <w:t xml:space="preserve">Rationale for option </w:t>
-      </w:r>
-      <w:proofErr w:type="gramStart"/>
-      <w:r>
-        <w:rPr>
-          <w:rFonts w:ascii="Courier New" w:eastAsia="Times New Roman" w:hAnsi="Courier New" w:cs="Courier New"/>
-          <w:kern w:val="0"/>
-          <w:sz w:val="20"/>
-          <w:szCs w:val="20"/>
-          <w:lang w:eastAsia="en-IN" w:bidi="kn-IN"/>
-          <w14:ligatures w14:val="none"/>
-        </w:rPr>
-        <w:t>a]&lt;</w:t>
-      </w:r>
-      <w:proofErr w:type="gramEnd"/>
-      <w:r>
-        <w:rPr>
-          <w:rFonts w:ascii="Courier New" w:eastAsia="Times New Roman" w:hAnsi="Courier New" w:cs="Courier New"/>
-          <w:kern w:val="0"/>
-          <w:sz w:val="20"/>
-          <w:szCs w:val="20"/>
-          <w:lang w:eastAsia="en-IN" w:bidi="kn-IN"/>
-          <w14:ligatures w14:val="none"/>
-        </w:rPr>
-        <w:t>/li&gt;&lt;li</w:t>
-      </w:r>
-      <w:proofErr w:type="gramStart"/>
-      <w:r>
-        <w:rPr>
-          <w:rFonts w:ascii="Courier New" w:eastAsia="Times New Roman" w:hAnsi="Courier New" w:cs="Courier New"/>
-          <w:kern w:val="0"/>
-          <w:sz w:val="20"/>
-          <w:szCs w:val="20"/>
-          <w:lang w:eastAsia="en-IN" w:bidi="kn-IN"/>
-          <w14:ligatures w14:val="none"/>
-        </w:rPr>
-        <w:t>&gt;[</w:t>
-      </w:r>
-      <w:proofErr w:type="gramEnd"/>
-      <w:r>
-        <w:rPr>
-          <w:rFonts w:ascii="Courier New" w:eastAsia="Times New Roman" w:hAnsi="Courier New" w:cs="Courier New"/>
-          <w:kern w:val="0"/>
-          <w:sz w:val="20"/>
-          <w:szCs w:val="20"/>
-          <w:lang w:eastAsia="en-IN" w:bidi="kn-IN"/>
-          <w14:ligatures w14:val="none"/>
-        </w:rPr>
-        <w:t xml:space="preserve">Rationale for option </w:t>
-      </w:r>
-      <w:proofErr w:type="gramStart"/>
-      <w:r>
-        <w:rPr>
-          <w:rFonts w:ascii="Courier New" w:eastAsia="Times New Roman" w:hAnsi="Courier New" w:cs="Courier New"/>
-          <w:kern w:val="0"/>
-          <w:sz w:val="20"/>
-          <w:szCs w:val="20"/>
-          <w:lang w:eastAsia="en-IN" w:bidi="kn-IN"/>
-          <w14:ligatures w14:val="none"/>
-        </w:rPr>
-        <w:t>b]&lt;</w:t>
-      </w:r>
-      <w:proofErr w:type="gramEnd"/>
-      <w:r>
-        <w:rPr>
-          <w:rFonts w:ascii="Courier New" w:eastAsia="Times New Roman" w:hAnsi="Courier New" w:cs="Courier New"/>
-          <w:kern w:val="0"/>
-          <w:sz w:val="20"/>
-          <w:szCs w:val="20"/>
-          <w:lang w:eastAsia="en-IN" w:bidi="kn-IN"/>
-          <w14:ligatures w14:val="none"/>
-        </w:rPr>
-        <w:t>/li&gt;...&lt;/ul&gt;"</w:t>
+        <w:t>"&lt;b&gt;Explanation:&lt;/b&gt; [Explanation text].&lt;br&gt;&lt;b&gt;Distractor Rationale:&lt;/b&gt;&lt;ul&gt;&lt;li&gt;[Rationale for option a]&lt;/li&gt;&lt;li&gt;[Rationale for option b]&lt;/li&gt;...&lt;/ul&gt;"</w:t>
       </w:r>
       <w:r>
         <w:rPr>

</xml_diff>